<commit_message>
[Chore]: Updated submission materials [ID-53]
</commit_message>
<xml_diff>
--- a/[53] - Maximum Subarray Sum/15-01-26-Maximum-Subarray-Sum.docx
+++ b/[53] - Maximum Subarray Sum/15-01-26-Maximum-Subarray-Sum.docx
@@ -160,33 +160,7 @@
           <w:shd w:fill="CCCCCC" w:val="clear"/>
           <w:vertAlign w:val="baseline"/>
         </w:rPr>
-        <w:t xml:space="preserve">getMaxCrossSum(arr, low, mid, high)                    </w:t>
-      </w:r>
-      <w:r>
-        <w:rPr>
-          <w:rFonts w:ascii="Departure Mono" w:hAnsi="Departure Mono"/>
-          <w:b/>
-          <w:bCs/>
-          <w:position w:val="0"/>
-          <w:sz w:val="22"/>
-          <w:szCs w:val="22"/>
-          <w:shd w:fill="CCCCCC" w:val="clear"/>
-          <w:vertAlign w:val="baseline"/>
-        </w:rPr>
-        <w:t>[T.C: O(n)]</w:t>
-      </w:r>
-      <w:r>
-        <w:rPr>
-          <w:rFonts w:ascii="Departure Mono" w:hAnsi="Departure Mono"/>
-          <w:b/>
-          <w:bCs/>
-          <w:position w:val="0"/>
-          <w:sz w:val="22"/>
-          <w:szCs w:val="22"/>
-          <w:shd w:fill="CCCCCC" w:val="clear"/>
-          <w:vertAlign w:val="baseline"/>
-        </w:rPr>
-        <w:t xml:space="preserve">           </w:t>
+        <w:t xml:space="preserve">getMaxCrossSum(arr, low, mid, high)                    [T.C: O(n)]           </w:t>
       </w:r>
     </w:p>
     <w:p>
@@ -291,20 +265,7 @@
           <w:shd w:fill="FFFF00" w:val="clear"/>
           <w:vertAlign w:val="baseline"/>
         </w:rPr>
-        <w:t xml:space="preserve">for i mid→low                                  </w:t>
-      </w:r>
-      <w:r>
-        <w:rPr>
-          <w:rFonts w:ascii="Departure Mono" w:hAnsi="Departure Mono"/>
-          <w:b/>
-          <w:bCs/>
-          <w:position w:val="0"/>
-          <w:sz w:val="22"/>
-          <w:szCs w:val="22"/>
-          <w:shd w:fill="FFFF00" w:val="clear"/>
-          <w:vertAlign w:val="baseline"/>
-        </w:rPr>
-        <w:t>[T.C: O(n)]</w:t>
+        <w:t>for i mid→low                                     [T.C: O(n)]</w:t>
       </w:r>
     </w:p>
     <w:p>
@@ -479,20 +440,7 @@
           <w:shd w:fill="81D41A" w:val="clear"/>
           <w:vertAlign w:val="baseline"/>
         </w:rPr>
-        <w:t xml:space="preserve">for i low→mid                                  </w:t>
-      </w:r>
-      <w:r>
-        <w:rPr>
-          <w:rFonts w:ascii="Departure Mono" w:hAnsi="Departure Mono"/>
-          <w:b/>
-          <w:bCs/>
-          <w:position w:val="0"/>
-          <w:sz w:val="22"/>
-          <w:szCs w:val="22"/>
-          <w:shd w:fill="81D41A" w:val="clear"/>
-          <w:vertAlign w:val="baseline"/>
-        </w:rPr>
-        <w:t>[T.C: O(n)]</w:t>
+        <w:t>for i low→mid                                     [T.C: O(n)]</w:t>
       </w:r>
     </w:p>
     <w:p>
@@ -629,33 +577,7 @@
           <w:shd w:fill="CCCCCC" w:val="clear"/>
           <w:vertAlign w:val="baseline"/>
         </w:rPr>
-        <w:t xml:space="preserve">getMaxSubarraySum(arr, low, high)                  </w:t>
-      </w:r>
-      <w:r>
-        <w:rPr>
-          <w:rFonts w:ascii="Departure Mono" w:hAnsi="Departure Mono"/>
-          <w:b/>
-          <w:bCs/>
-          <w:position w:val="0"/>
-          <w:sz w:val="22"/>
-          <w:szCs w:val="22"/>
-          <w:shd w:fill="CCCCCC" w:val="clear"/>
-          <w:vertAlign w:val="baseline"/>
-        </w:rPr>
-        <w:t>[T.C: O(nlogn)]</w:t>
-      </w:r>
-      <w:r>
-        <w:rPr>
-          <w:rFonts w:ascii="Departure Mono" w:hAnsi="Departure Mono"/>
-          <w:b/>
-          <w:bCs/>
-          <w:position w:val="0"/>
-          <w:sz w:val="22"/>
-          <w:szCs w:val="22"/>
-          <w:shd w:fill="CCCCCC" w:val="clear"/>
-          <w:vertAlign w:val="baseline"/>
-        </w:rPr>
-        <w:t xml:space="preserve">             </w:t>
+        <w:t xml:space="preserve">getMaxSubarraySum(arr, low, high)                  [T.C: O(nlogn)]             </w:t>
       </w:r>
     </w:p>
     <w:p>
@@ -754,7 +676,24 @@
           <w:shd w:fill="FFFF00" w:val="clear"/>
           <w:vertAlign w:val="baseline"/>
         </w:rPr>
-        <w:t xml:space="preserve">return max(getMaxSubarraySum(arr,low, mid),  </w:t>
+        <w:t>return max(getMaxSubarraySum(arr,low, mid),    [T(n)=T(n/2)]</w:t>
+        <w:br/>
+      </w:r>
+      <w:r>
+        <w:rPr>
+          <w:rFonts w:ascii="Departure Mono" w:hAnsi="Departure Mono"/>
+          <w:b/>
+          <w:bCs/>
+          <w:position w:val="0"/>
+          <w:sz w:val="22"/>
+          <w:szCs w:val="22"/>
+          <w:shd w:fill="auto" w:val="clear"/>
+          <w:vertAlign w:val="baseline"/>
+        </w:rPr>
+        <w:t xml:space="preserve"> </w:t>
+        <w:tab/>
+        <w:tab/>
+        <w:tab/>
       </w:r>
       <w:r>
         <w:rPr>
@@ -767,7 +706,24 @@
           <w:shd w:fill="FFFF00" w:val="clear"/>
           <w:vertAlign w:val="baseline"/>
         </w:rPr>
-        <w:t>[T(n)=T(n/2)]</w:t>
+        <w:t>getMaxSubarraySum(arr,mid+1,high),   [T(n)=T(n/2)]</w:t>
+        <w:br/>
+      </w:r>
+      <w:r>
+        <w:rPr>
+          <w:rFonts w:ascii="Departure Mono" w:hAnsi="Departure Mono"/>
+          <w:b/>
+          <w:bCs/>
+          <w:position w:val="0"/>
+          <w:sz w:val="22"/>
+          <w:szCs w:val="22"/>
+          <w:shd w:fill="auto" w:val="clear"/>
+          <w:vertAlign w:val="baseline"/>
+        </w:rPr>
+        <w:t xml:space="preserve"> </w:t>
+        <w:tab/>
+        <w:tab/>
+        <w:tab/>
       </w:r>
       <w:r>
         <w:rPr>
@@ -780,104 +736,7 @@
           <w:shd w:fill="FFFF00" w:val="clear"/>
           <w:vertAlign w:val="baseline"/>
         </w:rPr>
-        <w:br/>
-      </w:r>
-      <w:r>
-        <w:rPr>
-          <w:rFonts w:ascii="Departure Mono" w:hAnsi="Departure Mono"/>
-          <w:b/>
-          <w:bCs/>
-          <w:position w:val="0"/>
-          <w:sz w:val="22"/>
-          <w:szCs w:val="22"/>
-          <w:shd w:fill="auto" w:val="clear"/>
-          <w:vertAlign w:val="baseline"/>
-        </w:rPr>
-        <w:t xml:space="preserve"> </w:t>
-        <w:tab/>
-        <w:tab/>
-        <w:tab/>
-      </w:r>
-      <w:r>
-        <w:rPr>
-          <w:rFonts w:ascii="Departure Mono" w:hAnsi="Departure Mono"/>
-          <w:b/>
-          <w:bCs/>
-          <w:position w:val="0"/>
-          <w:sz w:val="22"/>
-          <w:szCs w:val="22"/>
-          <w:shd w:fill="FFFF00" w:val="clear"/>
-          <w:vertAlign w:val="baseline"/>
-        </w:rPr>
-        <w:t xml:space="preserve">getMaxSubarraySum(arr,mid+1,high), </w:t>
-      </w:r>
-      <w:r>
-        <w:rPr>
-          <w:rFonts w:ascii="Departure Mono" w:hAnsi="Departure Mono"/>
-          <w:b/>
-          <w:bCs/>
-          <w:position w:val="0"/>
-          <w:sz w:val="22"/>
-          <w:szCs w:val="22"/>
-          <w:shd w:fill="FFFF00" w:val="clear"/>
-          <w:vertAlign w:val="baseline"/>
-        </w:rPr>
-        <w:t>[T(n)=T(n/2)]</w:t>
-      </w:r>
-      <w:r>
-        <w:rPr>
-          <w:rFonts w:ascii="Departure Mono" w:hAnsi="Departure Mono"/>
-          <w:b/>
-          <w:bCs/>
-          <w:position w:val="0"/>
-          <w:sz w:val="22"/>
-          <w:szCs w:val="22"/>
-          <w:shd w:fill="FFFF00" w:val="clear"/>
-          <w:vertAlign w:val="baseline"/>
-        </w:rPr>
-        <w:br/>
-      </w:r>
-      <w:r>
-        <w:rPr>
-          <w:rFonts w:ascii="Departure Mono" w:hAnsi="Departure Mono"/>
-          <w:b/>
-          <w:bCs/>
-          <w:position w:val="0"/>
-          <w:sz w:val="22"/>
-          <w:szCs w:val="22"/>
-          <w:shd w:fill="auto" w:val="clear"/>
-          <w:vertAlign w:val="baseline"/>
-        </w:rPr>
-        <w:t xml:space="preserve"> </w:t>
-        <w:tab/>
-        <w:tab/>
-        <w:tab/>
-      </w:r>
-      <w:r>
-        <w:rPr>
-          <w:rFonts w:ascii="Departure Mono" w:hAnsi="Departure Mono"/>
-          <w:b/>
-          <w:bCs/>
-          <w:position w:val="0"/>
-          <w:sz w:val="22"/>
-          <w:szCs w:val="22"/>
-          <w:shd w:fill="FFFF00" w:val="clear"/>
-          <w:vertAlign w:val="baseline"/>
-        </w:rPr>
-        <w:t xml:space="preserve">getMaxCrossSum(arr,low,mid,high))    </w:t>
-      </w:r>
-      <w:r>
-        <w:rPr>
-          <w:rFonts w:ascii="Departure Mono" w:hAnsi="Departure Mono"/>
-          <w:b/>
-          <w:bCs/>
-          <w:position w:val="0"/>
-          <w:sz w:val="22"/>
-          <w:szCs w:val="22"/>
-          <w:shd w:fill="FFFF00" w:val="clear"/>
-          <w:vertAlign w:val="baseline"/>
-        </w:rPr>
-        <w:t>[T(n)=O(n)]</w:t>
+        <w:t>getMaxCrossSum(arr,low,mid,high))      [T(n)=O(n)]</w:t>
       </w:r>
     </w:p>
     <w:p>
@@ -1028,81 +887,32 @@
           <w:szCs w:val="22"/>
         </w:rPr>
         <w:tab/>
-        <w:t>T.</w:t>
-      </w:r>
-      <w:r>
-        <w:rPr>
-          <w:rFonts w:ascii="Departure Mono" w:hAnsi="Departure Mono"/>
-          <w:b/>
-          <w:bCs/>
-          <w:sz w:val="22"/>
-          <w:szCs w:val="22"/>
-        </w:rPr>
-        <w:t>C.</w:t>
-      </w:r>
-      <w:r>
-        <w:rPr>
-          <w:rFonts w:ascii="Departure Mono" w:hAnsi="Departure Mono"/>
-          <w:b/>
-          <w:bCs/>
-          <w:sz w:val="22"/>
-          <w:szCs w:val="22"/>
-        </w:rPr>
-        <w:t xml:space="preserve"> = T(n/2) </w:t>
-      </w:r>
-      <w:r>
-        <w:rPr>
-          <w:rFonts w:ascii="Departure Mono" w:hAnsi="Departure Mono"/>
-          <w:b/>
-          <w:bCs/>
-          <w:sz w:val="22"/>
-          <w:szCs w:val="22"/>
-        </w:rPr>
-        <w:t>+ T(n/2)</w:t>
-      </w:r>
-      <w:r>
-        <w:rPr>
-          <w:rFonts w:ascii="Departure Mono" w:hAnsi="Departure Mono"/>
-          <w:b/>
-          <w:bCs/>
-          <w:sz w:val="22"/>
-          <w:szCs w:val="22"/>
-        </w:rPr>
-        <w:t xml:space="preserve"> + O(n)</w:t>
-      </w:r>
-    </w:p>
-    <w:p>
-      <w:pPr>
-        <w:pStyle w:val="Normal"/>
-        <w:bidi w:val="0"/>
-        <w:jc w:val="start"/>
-        <w:rPr>
-          <w:rFonts w:ascii="Departure Mono" w:hAnsi="Departure Mono"/>
-          <w:b/>
-          <w:bCs/>
-          <w:sz w:val="22"/>
-          <w:szCs w:val="22"/>
-        </w:rPr>
-      </w:pPr>
-      <w:r>
-        <w:rPr>
-          <w:rFonts w:ascii="Departure Mono" w:hAnsi="Departure Mono"/>
-          <w:b/>
-          <w:bCs/>
-          <w:sz w:val="22"/>
-          <w:szCs w:val="22"/>
-        </w:rPr>
-        <w:tab/>
-        <w:tab/>
-      </w:r>
-      <w:r>
-        <w:rPr>
-          <w:rFonts w:ascii="Departure Mono" w:hAnsi="Departure Mono"/>
-          <w:b/>
-          <w:bCs/>
-          <w:sz w:val="22"/>
-          <w:szCs w:val="22"/>
-        </w:rPr>
+        <w:t>T.C. = T(n/2) + T(n/2) + O(n)</w:t>
+      </w:r>
+    </w:p>
+    <w:p>
+      <w:pPr>
+        <w:pStyle w:val="Normal"/>
+        <w:bidi w:val="0"/>
+        <w:jc w:val="start"/>
+        <w:rPr>
+          <w:rFonts w:ascii="Departure Mono" w:hAnsi="Departure Mono"/>
+          <w:b/>
+          <w:bCs/>
+          <w:sz w:val="22"/>
+          <w:szCs w:val="22"/>
+        </w:rPr>
+      </w:pPr>
+      <w:r>
+        <w:rPr>
+          <w:rFonts w:ascii="Departure Mono" w:hAnsi="Departure Mono"/>
+          <w:b/>
+          <w:bCs/>
+          <w:sz w:val="22"/>
+          <w:szCs w:val="22"/>
+        </w:rPr>
+        <w:tab/>
+        <w:tab/>
         <w:t>= 2T(n/2) + O(n)</w:t>
       </w:r>
     </w:p>
@@ -1232,29 +1042,254 @@
           <w:szCs w:val="22"/>
           <w:shd w:fill="FFFF00" w:val="clear"/>
         </w:rPr>
-        <w:t>O(n</w:t>
-      </w:r>
-      <w:r>
-        <w:rPr>
-          <w:rFonts w:ascii="Departure Mono" w:hAnsi="Departure Mono"/>
-          <w:b/>
-          <w:bCs/>
-          <w:sz w:val="22"/>
-          <w:szCs w:val="22"/>
-          <w:shd w:fill="FFFF00" w:val="clear"/>
-        </w:rPr>
-        <w:t>logn</w:t>
-      </w:r>
-      <w:r>
-        <w:rPr>
-          <w:rFonts w:ascii="Departure Mono" w:hAnsi="Departure Mono"/>
-          <w:b/>
-          <w:bCs/>
-          <w:sz w:val="22"/>
-          <w:szCs w:val="22"/>
-          <w:shd w:fill="FFFF00" w:val="clear"/>
-        </w:rPr>
-        <w:t>)</w:t>
+        <w:t>O(nlogn)</w:t>
+      </w:r>
+    </w:p>
+    <w:p>
+      <w:pPr>
+        <w:pStyle w:val="Normal"/>
+        <w:bidi w:val="0"/>
+        <w:jc w:val="start"/>
+        <w:rPr>
+          <w:rFonts w:ascii="BigBlueTerm437 Nerd Font Propo" w:hAnsi="BigBlueTerm437 Nerd Font Propo"/>
+          <w:sz w:val="26"/>
+          <w:szCs w:val="26"/>
+        </w:rPr>
+      </w:pPr>
+      <w:r>
+        <w:rPr>
+          <w:rFonts w:ascii="BigBlueTerm437 Nerd Font Propo" w:hAnsi="BigBlueTerm437 Nerd Font Propo"/>
+          <w:sz w:val="26"/>
+          <w:szCs w:val="26"/>
+        </w:rPr>
+      </w:r>
+    </w:p>
+    <w:p>
+      <w:pPr>
+        <w:pStyle w:val="Normal"/>
+        <w:bidi w:val="0"/>
+        <w:jc w:val="start"/>
+        <w:rPr>
+          <w:rFonts w:ascii="BigBlueTerm437 Nerd Font Propo" w:hAnsi="BigBlueTerm437 Nerd Font Propo"/>
+          <w:sz w:val="26"/>
+          <w:szCs w:val="26"/>
+        </w:rPr>
+      </w:pPr>
+      <w:r>
+        <w:rPr>
+          <w:rFonts w:ascii="BigBlueTerm437 Nerd Font Propo" w:hAnsi="BigBlueTerm437 Nerd Font Propo"/>
+          <w:sz w:val="26"/>
+          <w:szCs w:val="26"/>
+        </w:rPr>
+      </w:r>
+    </w:p>
+    <w:p>
+      <w:pPr>
+        <w:pStyle w:val="Normal"/>
+        <w:bidi w:val="0"/>
+        <w:jc w:val="start"/>
+        <w:rPr>
+          <w:rFonts w:ascii="BigBlueTerm437 Nerd Font Propo" w:hAnsi="BigBlueTerm437 Nerd Font Propo"/>
+          <w:sz w:val="26"/>
+          <w:szCs w:val="26"/>
+        </w:rPr>
+      </w:pPr>
+      <w:r>
+        <w:rPr>
+          <w:rFonts w:ascii="BigBlueTerm437 Nerd Font Propo" w:hAnsi="BigBlueTerm437 Nerd Font Propo"/>
+          <w:sz w:val="26"/>
+          <w:szCs w:val="26"/>
+        </w:rPr>
+      </w:r>
+    </w:p>
+    <w:p>
+      <w:pPr>
+        <w:pStyle w:val="Normal"/>
+        <w:bidi w:val="0"/>
+        <w:jc w:val="start"/>
+        <w:rPr>
+          <w:rFonts w:ascii="BigBlueTerm437 Nerd Font Propo" w:hAnsi="BigBlueTerm437 Nerd Font Propo"/>
+          <w:sz w:val="26"/>
+          <w:szCs w:val="26"/>
+        </w:rPr>
+      </w:pPr>
+      <w:r>
+        <w:rPr>
+          <w:rFonts w:ascii="BigBlueTerm437 Nerd Font Propo" w:hAnsi="BigBlueTerm437 Nerd Font Propo"/>
+          <w:sz w:val="26"/>
+          <w:szCs w:val="26"/>
+        </w:rPr>
+      </w:r>
+    </w:p>
+    <w:p>
+      <w:pPr>
+        <w:pStyle w:val="Normal"/>
+        <w:bidi w:val="0"/>
+        <w:jc w:val="start"/>
+        <w:rPr>
+          <w:rFonts w:ascii="BigBlueTerm437 Nerd Font Propo" w:hAnsi="BigBlueTerm437 Nerd Font Propo"/>
+          <w:sz w:val="26"/>
+          <w:szCs w:val="26"/>
+        </w:rPr>
+      </w:pPr>
+      <w:r>
+        <w:rPr>
+          <w:rFonts w:ascii="BigBlueTerm437 Nerd Font Propo" w:hAnsi="BigBlueTerm437 Nerd Font Propo"/>
+          <w:sz w:val="26"/>
+          <w:szCs w:val="26"/>
+        </w:rPr>
+      </w:r>
+    </w:p>
+    <w:p>
+      <w:pPr>
+        <w:pStyle w:val="Normal"/>
+        <w:bidi w:val="0"/>
+        <w:jc w:val="start"/>
+        <w:rPr>
+          <w:rFonts w:ascii="BigBlueTerm437 Nerd Font Propo" w:hAnsi="BigBlueTerm437 Nerd Font Propo"/>
+          <w:sz w:val="26"/>
+          <w:szCs w:val="26"/>
+        </w:rPr>
+      </w:pPr>
+      <w:r>
+        <w:rPr>
+          <w:rFonts w:ascii="BigBlueTerm437 Nerd Font Propo" w:hAnsi="BigBlueTerm437 Nerd Font Propo"/>
+          <w:sz w:val="26"/>
+          <w:szCs w:val="26"/>
+        </w:rPr>
+      </w:r>
+    </w:p>
+    <w:p>
+      <w:pPr>
+        <w:pStyle w:val="Normal"/>
+        <w:bidi w:val="0"/>
+        <w:jc w:val="start"/>
+        <w:rPr>
+          <w:rFonts w:ascii="BigBlueTerm437 Nerd Font Propo" w:hAnsi="BigBlueTerm437 Nerd Font Propo"/>
+          <w:sz w:val="26"/>
+          <w:szCs w:val="26"/>
+        </w:rPr>
+      </w:pPr>
+      <w:r>
+        <w:rPr>
+          <w:rFonts w:ascii="BigBlueTerm437 Nerd Font Propo" w:hAnsi="BigBlueTerm437 Nerd Font Propo"/>
+          <w:sz w:val="26"/>
+          <w:szCs w:val="26"/>
+        </w:rPr>
+      </w:r>
+    </w:p>
+    <w:p>
+      <w:pPr>
+        <w:pStyle w:val="Normal"/>
+        <w:bidi w:val="0"/>
+        <w:jc w:val="start"/>
+        <w:rPr>
+          <w:rFonts w:ascii="BigBlueTerm437 Nerd Font Propo" w:hAnsi="BigBlueTerm437 Nerd Font Propo"/>
+          <w:sz w:val="26"/>
+          <w:szCs w:val="26"/>
+        </w:rPr>
+      </w:pPr>
+      <w:r>
+        <w:rPr>
+          <w:rFonts w:ascii="BigBlueTerm437 Nerd Font Propo" w:hAnsi="BigBlueTerm437 Nerd Font Propo"/>
+          <w:sz w:val="26"/>
+          <w:szCs w:val="26"/>
+        </w:rPr>
+      </w:r>
+    </w:p>
+    <w:p>
+      <w:pPr>
+        <w:pStyle w:val="Normal"/>
+        <w:bidi w:val="0"/>
+        <w:jc w:val="start"/>
+        <w:rPr>
+          <w:rFonts w:ascii="BigBlueTerm437 Nerd Font Propo" w:hAnsi="BigBlueTerm437 Nerd Font Propo"/>
+          <w:sz w:val="26"/>
+          <w:szCs w:val="26"/>
+        </w:rPr>
+      </w:pPr>
+      <w:r>
+        <w:rPr>
+          <w:rFonts w:ascii="BigBlueTerm437 Nerd Font Propo" w:hAnsi="BigBlueTerm437 Nerd Font Propo"/>
+          <w:sz w:val="26"/>
+          <w:szCs w:val="26"/>
+        </w:rPr>
+      </w:r>
+    </w:p>
+    <w:p>
+      <w:pPr>
+        <w:pStyle w:val="Normal"/>
+        <w:bidi w:val="0"/>
+        <w:jc w:val="start"/>
+        <w:rPr>
+          <w:rFonts w:ascii="BigBlueTerm437 Nerd Font Propo" w:hAnsi="BigBlueTerm437 Nerd Font Propo"/>
+          <w:sz w:val="26"/>
+          <w:szCs w:val="26"/>
+        </w:rPr>
+      </w:pPr>
+      <w:r>
+        <w:rPr>
+          <w:rFonts w:ascii="BigBlueTerm437 Nerd Font Propo" w:hAnsi="BigBlueTerm437 Nerd Font Propo"/>
+          <w:sz w:val="26"/>
+          <w:szCs w:val="26"/>
+        </w:rPr>
+      </w:r>
+    </w:p>
+    <w:p>
+      <w:pPr>
+        <w:pStyle w:val="Normal"/>
+        <w:bidi w:val="0"/>
+        <w:jc w:val="start"/>
+        <w:rPr>
+          <w:rFonts w:ascii="BigBlueTerm437 Nerd Font Propo" w:hAnsi="BigBlueTerm437 Nerd Font Propo"/>
+          <w:sz w:val="26"/>
+          <w:szCs w:val="26"/>
+        </w:rPr>
+      </w:pPr>
+      <w:r>
+        <w:rPr>
+          <w:rFonts w:ascii="BigBlueTerm437 Nerd Font Propo" w:hAnsi="BigBlueTerm437 Nerd Font Propo"/>
+          <w:sz w:val="26"/>
+          <w:szCs w:val="26"/>
+        </w:rPr>
+      </w:r>
+    </w:p>
+    <w:p>
+      <w:pPr>
+        <w:pStyle w:val="Normal"/>
+        <w:bidi w:val="0"/>
+        <w:jc w:val="start"/>
+        <w:rPr>
+          <w:rFonts w:ascii="BigBlueTerm437 Nerd Font Propo" w:hAnsi="BigBlueTerm437 Nerd Font Propo"/>
+          <w:sz w:val="26"/>
+          <w:szCs w:val="26"/>
+        </w:rPr>
+      </w:pPr>
+      <w:r>
+        <w:rPr>
+          <w:rFonts w:ascii="BigBlueTerm437 Nerd Font Propo" w:hAnsi="BigBlueTerm437 Nerd Font Propo"/>
+          <w:sz w:val="26"/>
+          <w:szCs w:val="26"/>
+        </w:rPr>
+      </w:r>
+    </w:p>
+    <w:p>
+      <w:pPr>
+        <w:pStyle w:val="Normal"/>
+        <w:bidi w:val="0"/>
+        <w:jc w:val="start"/>
+        <w:rPr>
+          <w:rFonts w:ascii="BigBlueTerm437 Nerd Font Propo" w:hAnsi="BigBlueTerm437 Nerd Font Propo"/>
+          <w:sz w:val="26"/>
+          <w:szCs w:val="26"/>
+        </w:rPr>
+      </w:pPr>
+      <w:r>
+        <w:rPr>
+          <w:rFonts w:ascii="BigBlueTerm437 Nerd Font Propo" w:hAnsi="BigBlueTerm437 Nerd Font Propo"/>
+          <w:sz w:val="26"/>
+          <w:szCs w:val="26"/>
+        </w:rPr>
       </w:r>
     </w:p>
     <w:p>
@@ -1513,7 +1548,7 @@
           <w:sz w:val="18"/>
           <w:szCs w:val="18"/>
         </w:rPr>
-        <w:t>int getMaxCrossSum(const vector&lt;int&gt;&amp; arr, int low, int mid, int high) {</w:t>
+        <w:t>long long getMaxCrossSum(const vector&lt;int&gt;&amp; arr, int low, int mid, int high) {</w:t>
       </w:r>
     </w:p>
     <w:p>
@@ -1997,7 +2032,7 @@
           <w:szCs w:val="18"/>
         </w:rPr>
         <w:tab/>
-        <w:t>return (int)(leftSide + rightSide);</w:t>
+        <w:t>return leftSide + rightSide;</w:t>
       </w:r>
     </w:p>
     <w:p>
@@ -2303,94 +2338,172 @@
           <w:szCs w:val="18"/>
         </w:rPr>
         <w:tab/>
-        <w:t>return max({</w:t>
-      </w:r>
-    </w:p>
-    <w:p>
-      <w:pPr>
-        <w:pStyle w:val="Normal"/>
-        <w:bidi w:val="0"/>
-        <w:jc w:val="start"/>
-        <w:rPr>
-          <w:rFonts w:ascii="Departure Mono" w:hAnsi="Departure Mono"/>
-          <w:sz w:val="18"/>
-          <w:szCs w:val="18"/>
-        </w:rPr>
-      </w:pPr>
-      <w:r>
-        <w:rPr>
-          <w:rFonts w:ascii="Departure Mono" w:hAnsi="Departure Mono"/>
-          <w:sz w:val="18"/>
-          <w:szCs w:val="18"/>
-        </w:rPr>
-        <w:tab/>
-        <w:tab/>
-        <w:t>getMaxSubarraySum(arr, low, mid),</w:t>
-      </w:r>
-    </w:p>
-    <w:p>
-      <w:pPr>
-        <w:pStyle w:val="Normal"/>
-        <w:bidi w:val="0"/>
-        <w:jc w:val="start"/>
-        <w:rPr>
-          <w:rFonts w:ascii="Departure Mono" w:hAnsi="Departure Mono"/>
-          <w:sz w:val="18"/>
-          <w:szCs w:val="18"/>
-        </w:rPr>
-      </w:pPr>
-      <w:r>
-        <w:rPr>
-          <w:rFonts w:ascii="Departure Mono" w:hAnsi="Departure Mono"/>
-          <w:sz w:val="18"/>
-          <w:szCs w:val="18"/>
-        </w:rPr>
-        <w:tab/>
-        <w:tab/>
-        <w:t>getMaxSubarraySum(arr, mid+1, high),</w:t>
-      </w:r>
-    </w:p>
-    <w:p>
-      <w:pPr>
-        <w:pStyle w:val="Normal"/>
-        <w:bidi w:val="0"/>
-        <w:jc w:val="start"/>
-        <w:rPr>
-          <w:rFonts w:ascii="Departure Mono" w:hAnsi="Departure Mono"/>
-          <w:sz w:val="18"/>
-          <w:szCs w:val="18"/>
-        </w:rPr>
-      </w:pPr>
-      <w:r>
-        <w:rPr>
-          <w:rFonts w:ascii="Departure Mono" w:hAnsi="Departure Mono"/>
-          <w:sz w:val="18"/>
-          <w:szCs w:val="18"/>
-        </w:rPr>
-        <w:tab/>
-        <w:tab/>
-        <w:t>getMaxCrossSum(arr, low, mid, high)</w:t>
-      </w:r>
-    </w:p>
-    <w:p>
-      <w:pPr>
-        <w:pStyle w:val="Normal"/>
-        <w:bidi w:val="0"/>
-        <w:jc w:val="start"/>
-        <w:rPr>
-          <w:rFonts w:ascii="Departure Mono" w:hAnsi="Departure Mono"/>
-          <w:sz w:val="18"/>
-          <w:szCs w:val="18"/>
-        </w:rPr>
-      </w:pPr>
-      <w:r>
-        <w:rPr>
-          <w:rFonts w:ascii="Departure Mono" w:hAnsi="Departure Mono"/>
-          <w:sz w:val="18"/>
-          <w:szCs w:val="18"/>
-        </w:rPr>
-        <w:tab/>
-        <w:t>});</w:t>
+        <w:t>int leftSum = getMaxSubarraySum(arr, low, mid);</w:t>
+      </w:r>
+    </w:p>
+    <w:p>
+      <w:pPr>
+        <w:pStyle w:val="Normal"/>
+        <w:bidi w:val="0"/>
+        <w:jc w:val="start"/>
+        <w:rPr>
+          <w:rFonts w:ascii="Departure Mono" w:hAnsi="Departure Mono"/>
+          <w:sz w:val="18"/>
+          <w:szCs w:val="18"/>
+        </w:rPr>
+      </w:pPr>
+      <w:r>
+        <w:rPr>
+          <w:rFonts w:ascii="Departure Mono" w:hAnsi="Departure Mono"/>
+          <w:sz w:val="18"/>
+          <w:szCs w:val="18"/>
+        </w:rPr>
+        <w:tab/>
+        <w:t>int rightSum = getMaxSubarraySum(arr, mid+1, high);</w:t>
+      </w:r>
+    </w:p>
+    <w:p>
+      <w:pPr>
+        <w:pStyle w:val="Normal"/>
+        <w:bidi w:val="0"/>
+        <w:jc w:val="start"/>
+        <w:rPr>
+          <w:rFonts w:ascii="Departure Mono" w:hAnsi="Departure Mono"/>
+          <w:sz w:val="18"/>
+          <w:szCs w:val="18"/>
+        </w:rPr>
+      </w:pPr>
+      <w:r>
+        <w:rPr>
+          <w:rFonts w:ascii="Departure Mono" w:hAnsi="Departure Mono"/>
+          <w:sz w:val="18"/>
+          <w:szCs w:val="18"/>
+        </w:rPr>
+        <w:tab/>
+        <w:t>int crossSum = (int) getMaxCrossSum(arr, low, mid, high);</w:t>
+      </w:r>
+    </w:p>
+    <w:p>
+      <w:pPr>
+        <w:pStyle w:val="Normal"/>
+        <w:bidi w:val="0"/>
+        <w:jc w:val="start"/>
+        <w:rPr>
+          <w:rFonts w:ascii="Departure Mono" w:hAnsi="Departure Mono"/>
+          <w:sz w:val="18"/>
+          <w:szCs w:val="18"/>
+        </w:rPr>
+      </w:pPr>
+      <w:r>
+        <w:rPr>
+          <w:rFonts w:ascii="Departure Mono" w:hAnsi="Departure Mono"/>
+          <w:sz w:val="18"/>
+          <w:szCs w:val="18"/>
+        </w:rPr>
+        <w:tab/>
+      </w:r>
+    </w:p>
+    <w:p>
+      <w:pPr>
+        <w:pStyle w:val="Normal"/>
+        <w:bidi w:val="0"/>
+        <w:jc w:val="start"/>
+        <w:rPr>
+          <w:rFonts w:ascii="Departure Mono" w:hAnsi="Departure Mono"/>
+          <w:sz w:val="18"/>
+          <w:szCs w:val="18"/>
+        </w:rPr>
+      </w:pPr>
+      <w:r>
+        <w:rPr>
+          <w:rFonts w:ascii="Departure Mono" w:hAnsi="Departure Mono"/>
+          <w:sz w:val="18"/>
+          <w:szCs w:val="18"/>
+        </w:rPr>
+        <w:tab/>
+        <w:t xml:space="preserve">// --- Find Max sub-array sum value --- // </w:t>
+      </w:r>
+    </w:p>
+    <w:p>
+      <w:pPr>
+        <w:pStyle w:val="Normal"/>
+        <w:bidi w:val="0"/>
+        <w:jc w:val="start"/>
+        <w:rPr>
+          <w:rFonts w:ascii="Departure Mono" w:hAnsi="Departure Mono"/>
+          <w:sz w:val="18"/>
+          <w:szCs w:val="18"/>
+        </w:rPr>
+      </w:pPr>
+      <w:r>
+        <w:rPr>
+          <w:rFonts w:ascii="Departure Mono" w:hAnsi="Departure Mono"/>
+          <w:sz w:val="18"/>
+          <w:szCs w:val="18"/>
+        </w:rPr>
+        <w:tab/>
+        <w:t>int maxSum = max(leftSum, rightSum);</w:t>
+      </w:r>
+    </w:p>
+    <w:p>
+      <w:pPr>
+        <w:pStyle w:val="Normal"/>
+        <w:bidi w:val="0"/>
+        <w:jc w:val="start"/>
+        <w:rPr>
+          <w:rFonts w:ascii="Departure Mono" w:hAnsi="Departure Mono"/>
+          <w:sz w:val="18"/>
+          <w:szCs w:val="18"/>
+        </w:rPr>
+      </w:pPr>
+      <w:r>
+        <w:rPr>
+          <w:rFonts w:ascii="Departure Mono" w:hAnsi="Departure Mono"/>
+          <w:sz w:val="18"/>
+          <w:szCs w:val="18"/>
+        </w:rPr>
+        <w:tab/>
+        <w:t>maxSum = max(maxSum, crossSum);</w:t>
+      </w:r>
+    </w:p>
+    <w:p>
+      <w:pPr>
+        <w:pStyle w:val="Normal"/>
+        <w:bidi w:val="0"/>
+        <w:jc w:val="start"/>
+        <w:rPr>
+          <w:rFonts w:ascii="Departure Mono" w:hAnsi="Departure Mono"/>
+          <w:sz w:val="18"/>
+          <w:szCs w:val="18"/>
+        </w:rPr>
+      </w:pPr>
+      <w:r>
+        <w:rPr>
+          <w:rFonts w:ascii="Departure Mono" w:hAnsi="Departure Mono"/>
+          <w:sz w:val="18"/>
+          <w:szCs w:val="18"/>
+        </w:rPr>
+      </w:r>
+    </w:p>
+    <w:p>
+      <w:pPr>
+        <w:pStyle w:val="Normal"/>
+        <w:bidi w:val="0"/>
+        <w:jc w:val="start"/>
+        <w:rPr>
+          <w:rFonts w:ascii="Departure Mono" w:hAnsi="Departure Mono"/>
+          <w:sz w:val="18"/>
+          <w:szCs w:val="18"/>
+        </w:rPr>
+      </w:pPr>
+      <w:r>
+        <w:rPr>
+          <w:rFonts w:ascii="Departure Mono" w:hAnsi="Departure Mono"/>
+          <w:sz w:val="18"/>
+          <w:szCs w:val="18"/>
+        </w:rPr>
+        <w:tab/>
+        <w:t>return maxSum;</w:t>
       </w:r>
     </w:p>
     <w:p>
@@ -2881,12 +2994,12 @@
           <wp:anchor behindDoc="0" distT="0" distB="0" distL="0" distR="0" simplePos="0" locked="0" layoutInCell="0" allowOverlap="1" relativeHeight="2">
             <wp:simplePos x="0" y="0"/>
             <wp:positionH relativeFrom="column">
-              <wp:posOffset>3810</wp:posOffset>
+              <wp:posOffset>-18415</wp:posOffset>
             </wp:positionH>
             <wp:positionV relativeFrom="paragraph">
               <wp:posOffset>635</wp:posOffset>
             </wp:positionV>
-            <wp:extent cx="4972050" cy="733425"/>
+            <wp:extent cx="5229225" cy="904875"/>
             <wp:effectExtent l="0" t="0" r="0" b="0"/>
             <wp:wrapSquare wrapText="largest"/>
             <wp:docPr id="1" name="Image1"/>
@@ -2911,7 +3024,7 @@
                   <pic:spPr bwMode="auto">
                     <a:xfrm>
                       <a:off x="0" y="0"/>
-                      <a:ext cx="4972050" cy="733425"/>
+                      <a:ext cx="5229225" cy="904875"/>
                     </a:xfrm>
                     <a:prstGeom prst="rect">
                       <a:avLst/>
@@ -2932,6 +3045,7 @@
       <w:pgNumType w:fmt="decimal"/>
       <w:formProt w:val="false"/>
       <w:textDirection w:val="lrTb"/>
+      <w:docGrid w:type="default" w:linePitch="100" w:charSpace="0"/>
     </w:sectPr>
   </w:body>
 </w:document>
@@ -3200,7 +3314,6 @@
     </w:rPrDefault>
     <w:pPrDefault>
       <w:pPr>
-        <w:widowControl/>
         <w:suppressAutoHyphens w:val="true"/>
       </w:pPr>
     </w:pPrDefault>
@@ -3210,7 +3323,10 @@
     <w:qFormat/>
     <w:pPr>
       <w:widowControl/>
+      <w:suppressAutoHyphens w:val="true"/>
       <w:bidi w:val="0"/>
+      <w:spacing w:before="0" w:after="0"/>
+      <w:jc w:val="start"/>
     </w:pPr>
     <w:rPr>
       <w:rFonts w:ascii="FreeSerif" w:hAnsi="FreeSerif" w:eastAsia="FreeSans" w:cs="FreeSans"/>

</xml_diff>